<commit_message>
Se carga pdf accesible ajustado
</commit_message>
<xml_diff>
--- a/fuentes/638100_CF04_DU.docx
+++ b/fuentes/638100_CF04_DU.docx
@@ -2107,21 +2107,7 @@
                 <w:rStyle w:val="Hipervnculo"/>
                 <w:noProof/>
               </w:rPr>
-              <w:t>Acomodación a la L</w:t>
-            </w:r>
-            <w:r>
-              <w:rPr>
-                <w:rStyle w:val="Hipervnculo"/>
-                <w:noProof/>
-              </w:rPr>
-              <w:t>e</w:t>
-            </w:r>
-            <w:r>
-              <w:rPr>
-                <w:rStyle w:val="Hipervnculo"/>
-                <w:noProof/>
-              </w:rPr>
-              <w:t>y 2251 de 2022</w:t>
+              <w:t>Acomodación a la Ley 2251 de 2022</w:t>
             </w:r>
             <w:r>
               <w:rPr>
@@ -2900,21 +2886,7 @@
         <w:rPr>
           <w:lang w:val="es-419"/>
         </w:rPr>
-        <w:t xml:space="preserve">El art. 518 define la justicia restaurativa como aquel proceso en que la víctima y el infractor hace una </w:t>
-      </w:r>
-      <w:proofErr w:type="gramStart"/>
-      <w:r>
-        <w:rPr>
-          <w:lang w:val="es-419"/>
-        </w:rPr>
-        <w:t>participación activa</w:t>
-      </w:r>
-      <w:proofErr w:type="gramEnd"/>
-      <w:r>
-        <w:rPr>
-          <w:lang w:val="es-419"/>
-        </w:rPr>
-        <w:t xml:space="preserve"> de acuerdo con el conflicto a resolver, teniendo como único fin la reparación del daño, lo anterior lográndose con o sin la participación de un agente externo que sirva como facilitador.</w:t>
+        <w:t>El art. 518 define la justicia restaurativa como aquel proceso en que la víctima y el infractor hace una participación activa de acuerdo con el conflicto a resolver, teniendo como único fin la reparación del daño, lo anterior lográndose con o sin la participación de un agente externo que sirva como facilitador.</w:t>
       </w:r>
     </w:p>
     <w:p>
@@ -3932,21 +3904,7 @@
         <w:rPr>
           <w:lang w:val="es-419"/>
         </w:rPr>
-        <w:t xml:space="preserve">Por otra parte, con la </w:t>
-      </w:r>
-      <w:proofErr w:type="gramStart"/>
-      <w:r>
-        <w:rPr>
-          <w:lang w:val="es-419"/>
-        </w:rPr>
-        <w:t>entrada en vigencia</w:t>
-      </w:r>
-      <w:proofErr w:type="gramEnd"/>
-      <w:r>
-        <w:rPr>
-          <w:lang w:val="es-419"/>
-        </w:rPr>
-        <w:t xml:space="preserve"> de la Ley 446 de 1998, el legislador definió el arbitraje como:</w:t>
+        <w:t>Por otra parte, con la entrada en vigencia de la Ley 446 de 1998, el legislador definió el arbitraje como:</w:t>
       </w:r>
     </w:p>
     <w:p>
@@ -3986,21 +3944,7 @@
         <w:rPr>
           <w:lang w:val="es-419"/>
         </w:rPr>
-        <w:t xml:space="preserve">Mecanismo por medio del cual las partes involucradas en un conflicto de carácter </w:t>
-      </w:r>
-      <w:proofErr w:type="gramStart"/>
-      <w:r>
-        <w:rPr>
-          <w:lang w:val="es-419"/>
-        </w:rPr>
-        <w:t>transigible,</w:t>
-      </w:r>
-      <w:proofErr w:type="gramEnd"/>
-      <w:r>
-        <w:rPr>
-          <w:lang w:val="es-419"/>
-        </w:rPr>
-        <w:t xml:space="preserve"> difieren su solución ante un tribunal arbitral, el cual queda transitoriamente investido de la facultad de administrar justicia, profiriendo una decisión llamada laudo arbitral.</w:t>
+        <w:t>Mecanismo por medio del cual las partes involucradas en un conflicto de carácter transigible, difieren su solución ante un tribunal arbitral, el cual queda transitoriamente investido de la facultad de administrar justicia, profiriendo una decisión llamada laudo arbitral.</w:t>
       </w:r>
     </w:p>
     <w:p>
@@ -4494,21 +4438,7 @@
         <w:rPr>
           <w:lang w:val="es-419" w:eastAsia="es-CO"/>
         </w:rPr>
-        <w:t xml:space="preserve">Aquella habilidad que tiene una persona para expresar sus opiniones y comentarios de cierta temática de manera respetuosa, logrando establecer una conversación integra sin generar conflictos ni desafecto en el proceso de </w:t>
-      </w:r>
-      <w:proofErr w:type="gramStart"/>
-      <w:r>
-        <w:rPr>
-          <w:lang w:val="es-419" w:eastAsia="es-CO"/>
-        </w:rPr>
-        <w:t>la misma</w:t>
-      </w:r>
-      <w:proofErr w:type="gramEnd"/>
-      <w:r>
-        <w:rPr>
-          <w:lang w:val="es-419" w:eastAsia="es-CO"/>
-        </w:rPr>
-        <w:t>.</w:t>
+        <w:t>Aquella habilidad que tiene una persona para expresar sus opiniones y comentarios de cierta temática de manera respetuosa, logrando establecer una conversación integra sin generar conflictos ni desafecto en el proceso de la misma.</w:t>
       </w:r>
     </w:p>
     <w:p>
@@ -4905,21 +4835,7 @@
         <w:rPr>
           <w:lang w:val="es-419" w:eastAsia="es-CO"/>
         </w:rPr>
-        <w:t xml:space="preserve">Se debe garantizar que las personas logren tener autocontrol de la situación manejando sus emociones. Usted como negociador debe actuar de manera imparcial, motivo por el cual no se debe dejar permear de ninguna de las dos partes. Para esto debe identificar las emociones de las dos partes, interpretarlas a través </w:t>
-      </w:r>
-      <w:proofErr w:type="gramStart"/>
-      <w:r>
-        <w:rPr>
-          <w:lang w:val="es-419" w:eastAsia="es-CO"/>
-        </w:rPr>
-        <w:t>de la asertividad</w:t>
-      </w:r>
-      <w:proofErr w:type="gramEnd"/>
-      <w:r>
-        <w:rPr>
-          <w:lang w:val="es-419" w:eastAsia="es-CO"/>
-        </w:rPr>
-        <w:t xml:space="preserve"> y controlar las partes.</w:t>
+        <w:t>Se debe garantizar que las personas logren tener autocontrol de la situación manejando sus emociones. Usted como negociador debe actuar de manera imparcial, motivo por el cual no se debe dejar permear de ninguna de las dos partes. Para esto debe identificar las emociones de las dos partes, interpretarlas a través de la asertividad y controlar las partes.</w:t>
       </w:r>
     </w:p>
     <w:p>
@@ -4964,21 +4880,7 @@
         <w:rPr>
           <w:lang w:val="es-419" w:eastAsia="es-CO"/>
         </w:rPr>
-        <w:t xml:space="preserve">que las partes no realicen el ejercicio de la comunicación, que una de las partes no realice el ejercicio de escucha activa, que se presenten </w:t>
-      </w:r>
-      <w:proofErr w:type="gramStart"/>
-      <w:r>
-        <w:rPr>
-          <w:lang w:val="es-419" w:eastAsia="es-CO"/>
-        </w:rPr>
-        <w:t>malos entendidos</w:t>
-      </w:r>
-      <w:proofErr w:type="gramEnd"/>
-      <w:r>
-        <w:rPr>
-          <w:lang w:val="es-419" w:eastAsia="es-CO"/>
-        </w:rPr>
-        <w:t>.</w:t>
+        <w:t>que las partes no realicen el ejercicio de la comunicación, que una de las partes no realice el ejercicio de escucha activa, que se presenten malos entendidos.</w:t>
       </w:r>
     </w:p>
     <w:p>
@@ -5211,21 +5113,7 @@
         <w:rPr>
           <w:lang w:val="es-419" w:eastAsia="es-CO"/>
         </w:rPr>
-        <w:t xml:space="preserve">Dentro del ámbito de la comunicación asertiva, y con base en lo descrito anteriormente, es importante tener los objetivos claros, para lograr con ello que la atención al cliente </w:t>
-      </w:r>
-      <w:proofErr w:type="gramStart"/>
-      <w:r>
-        <w:rPr>
-          <w:lang w:val="es-419" w:eastAsia="es-CO"/>
-        </w:rPr>
-        <w:t>externo,</w:t>
-      </w:r>
-      <w:proofErr w:type="gramEnd"/>
-      <w:r>
-        <w:rPr>
-          <w:lang w:val="es-419" w:eastAsia="es-CO"/>
-        </w:rPr>
-        <w:t xml:space="preserve"> sea el actor vial que sea, esté satisfecho con la información, la atención y la prontitud de su requerimiento.</w:t>
+        <w:t>Dentro del ámbito de la comunicación asertiva, y con base en lo descrito anteriormente, es importante tener los objetivos claros, para lograr con ello que la atención al cliente externo, sea el actor vial que sea, esté satisfecho con la información, la atención y la prontitud de su requerimiento.</w:t>
       </w:r>
     </w:p>
     <w:p>
@@ -5384,19 +5272,11 @@
         </w:rPr>
         <w:t xml:space="preserve">Dominio lenguaje corporal. </w:t>
       </w:r>
-      <w:proofErr w:type="gramStart"/>
-      <w:r>
-        <w:rPr>
-          <w:lang w:val="es-419" w:eastAsia="es-CO"/>
-        </w:rPr>
-        <w:t>La asertividad</w:t>
-      </w:r>
-      <w:proofErr w:type="gramEnd"/>
-      <w:r>
-        <w:rPr>
-          <w:lang w:val="es-419" w:eastAsia="es-CO"/>
-        </w:rPr>
-        <w:t xml:space="preserve"> también se ve en la comunicación no verbal expresiva, una expresividad muy fuerte puede aumentar la tensión en la misma conversación.</w:t>
+      <w:r>
+        <w:rPr>
+          <w:lang w:val="es-419" w:eastAsia="es-CO"/>
+        </w:rPr>
+        <w:t>La asertividad también se ve en la comunicación no verbal expresiva, una expresividad muy fuerte puede aumentar la tensión en la misma conversación.</w:t>
       </w:r>
     </w:p>
     <w:p>
@@ -5881,21 +5761,7 @@
         <w:rPr>
           <w:lang w:val="es-419" w:eastAsia="es-CO"/>
         </w:rPr>
-        <w:t xml:space="preserve">Dar trámite o solicitar aclaraciones o información complementaria a la solicitud de conciliación. En caso del retiro de la solicitud o del no cumplimiento del requerimiento del conciliador, en el sentido de información complementaria o aclaración de </w:t>
-      </w:r>
-      <w:proofErr w:type="gramStart"/>
-      <w:r>
-        <w:rPr>
-          <w:lang w:val="es-419" w:eastAsia="es-CO"/>
-        </w:rPr>
-        <w:t>la misma</w:t>
-      </w:r>
-      <w:proofErr w:type="gramEnd"/>
-      <w:r>
-        <w:rPr>
-          <w:lang w:val="es-419" w:eastAsia="es-CO"/>
-        </w:rPr>
-        <w:t>, se tendrá como no presentada.</w:t>
+        <w:t>Dar trámite o solicitar aclaraciones o información complementaria a la solicitud de conciliación. En caso del retiro de la solicitud o del no cumplimiento del requerimiento del conciliador, en el sentido de información complementaria o aclaración de la misma, se tendrá como no presentada.</w:t>
       </w:r>
     </w:p>
     <w:p>
@@ -6001,21 +5867,7 @@
           <w:lang w:val="es-419" w:eastAsia="es-CO"/>
         </w:rPr>
         <w:lastRenderedPageBreak/>
-        <w:t xml:space="preserve">Suspender la audiencia de conciliación cuando las partes lo soliciten o cuando, en su criterio, no se estén dando las condiciones para el normal desarrollo de </w:t>
-      </w:r>
-      <w:proofErr w:type="gramStart"/>
-      <w:r>
-        <w:rPr>
-          <w:lang w:val="es-419" w:eastAsia="es-CO"/>
-        </w:rPr>
-        <w:t>la misma</w:t>
-      </w:r>
-      <w:proofErr w:type="gramEnd"/>
-      <w:r>
-        <w:rPr>
-          <w:lang w:val="es-419" w:eastAsia="es-CO"/>
-        </w:rPr>
-        <w:t>.</w:t>
+        <w:t>Suspender la audiencia de conciliación cuando las partes lo soliciten o cuando, en su criterio, no se estén dando las condiciones para el normal desarrollo de la misma.</w:t>
       </w:r>
     </w:p>
     <w:p>
@@ -6260,21 +6112,7 @@
         <w:rPr>
           <w:lang w:val="es-419" w:eastAsia="es-CO"/>
         </w:rPr>
-        <w:t xml:space="preserve">La segunda parte del procedimiento es la conciliación, esta se da cuando el conciliador cita las partes en conflicto a reunión (esta debe ser ordenada y tranquila), en esta se presentarán las posiciones de las partes, las pretensiones y las posibles soluciones; en este sentido los resultados de la conciliación que se pueden </w:t>
-      </w:r>
-      <w:proofErr w:type="gramStart"/>
-      <w:r>
-        <w:rPr>
-          <w:lang w:val="es-419" w:eastAsia="es-CO"/>
-        </w:rPr>
-        <w:t>obtener,</w:t>
-      </w:r>
-      <w:proofErr w:type="gramEnd"/>
-      <w:r>
-        <w:rPr>
-          <w:lang w:val="es-419" w:eastAsia="es-CO"/>
-        </w:rPr>
-        <w:t xml:space="preserve"> serán:</w:t>
+        <w:t>La segunda parte del procedimiento es la conciliación, esta se da cuando el conciliador cita las partes en conflicto a reunión (esta debe ser ordenada y tranquila), en esta se presentarán las posiciones de las partes, las pretensiones y las posibles soluciones; en este sentido los resultados de la conciliación que se pueden obtener, serán:</w:t>
       </w:r>
     </w:p>
     <w:p>
@@ -6449,21 +6287,7 @@
         <w:rPr>
           <w:lang w:val="es-419" w:eastAsia="es-CO"/>
         </w:rPr>
-        <w:t xml:space="preserve">Conforme lo dispone la Ley 2220 de 2022, vigente a partir del 30 de diciembre de 2022, las actas de </w:t>
-      </w:r>
-      <w:proofErr w:type="gramStart"/>
-      <w:r>
-        <w:rPr>
-          <w:lang w:val="es-419" w:eastAsia="es-CO"/>
-        </w:rPr>
-        <w:t>conciliación,</w:t>
-      </w:r>
-      <w:proofErr w:type="gramEnd"/>
-      <w:r>
-        <w:rPr>
-          <w:lang w:val="es-419" w:eastAsia="es-CO"/>
-        </w:rPr>
-        <w:t xml:space="preserve"> no requerirán ser elevadas a escritura pública, salvo si las partes intervinientes así lo desean. Ya que la misma presta mérito ejecutivo y tendrá carácter de cosa juzgada, tal como lo describe el artículo 64 de la anterior ley que a la letra dice:</w:t>
+        <w:t>Conforme lo dispone la Ley 2220 de 2022, vigente a partir del 30 de diciembre de 2022, las actas de conciliación, no requerirán ser elevadas a escritura pública, salvo si las partes intervinientes así lo desean. Ya que la misma presta mérito ejecutivo y tendrá carácter de cosa juzgada, tal como lo describe el artículo 64 de la anterior ley que a la letra dice:</w:t>
       </w:r>
     </w:p>
     <w:p>
@@ -6911,21 +6735,7 @@
         <w:rPr>
           <w:lang w:val="es-419" w:eastAsia="es-CO"/>
         </w:rPr>
-        <w:t xml:space="preserve">Seguidamente el IPAT establece las casillas para caracterizar la vía donde ocurrieron los hechos y la zona de influencia de esta, donde se destacan las características del lugar, </w:t>
-      </w:r>
-      <w:proofErr w:type="gramStart"/>
-      <w:r>
-        <w:rPr>
-          <w:lang w:val="es-419" w:eastAsia="es-CO"/>
-        </w:rPr>
-        <w:t>de acuerdo al</w:t>
-      </w:r>
-      <w:proofErr w:type="gramEnd"/>
-      <w:r>
-        <w:rPr>
-          <w:lang w:val="es-419" w:eastAsia="es-CO"/>
-        </w:rPr>
-        <w:t xml:space="preserve"> área, sector, zona y el diseño, además también sugiere incluir las condiciones climáticas al momento de la ocurrencia de los hechos.</w:t>
+        <w:t>Seguidamente el IPAT establece las casillas para caracterizar la vía donde ocurrieron los hechos y la zona de influencia de esta, donde se destacan las características del lugar, de acuerdo al área, sector, zona y el diseño, además también sugiere incluir las condiciones climáticas al momento de la ocurrencia de los hechos.</w:t>
       </w:r>
     </w:p>
     <w:p>
@@ -7032,7 +6842,25 @@
         <w:rPr>
           <w:lang w:val="es-419" w:eastAsia="es-CO"/>
         </w:rPr>
-        <w:t>Lo invitamos a ver el PDF Formulario IPAT, en el cual aparece el formato informe policial de accidentes de tránsito IPAT.</w:t>
+        <w:t xml:space="preserve">Lo invitamos a ver el PDF Formulario IPAT, </w:t>
+      </w:r>
+      <w:r>
+        <w:rPr>
+          <w:lang w:val="es-419" w:eastAsia="es-CO"/>
+        </w:rPr>
+        <w:t>donde</w:t>
+      </w:r>
+      <w:r>
+        <w:rPr>
+          <w:lang w:val="es-419" w:eastAsia="es-CO"/>
+        </w:rPr>
+        <w:t xml:space="preserve"> aparece el formato informe policial de accidentes de tránsito IPAT</w:t>
+      </w:r>
+      <w:r>
+        <w:rPr>
+          <w:lang w:val="es-419" w:eastAsia="es-CO"/>
+        </w:rPr>
+        <w:t>, el cual se encuentra en la carpeta Anexos.</w:t>
       </w:r>
       <w:r>
         <w:rPr>
@@ -7127,21 +6955,7 @@
           <w:lang w:val="es-419"/>
         </w:rPr>
         <w:lastRenderedPageBreak/>
-        <w:t xml:space="preserve">Es de aclarar que en los casos en que sea materialmente imposible el retiro de los vehículos </w:t>
-      </w:r>
-      <w:proofErr w:type="gramStart"/>
-      <w:r>
-        <w:rPr>
-          <w:lang w:val="es-419"/>
-        </w:rPr>
-        <w:t>en razón de</w:t>
-      </w:r>
-      <w:proofErr w:type="gramEnd"/>
-      <w:r>
-        <w:rPr>
-          <w:lang w:val="es-419"/>
-        </w:rPr>
-        <w:t xml:space="preserve"> las condiciones </w:t>
+        <w:t xml:space="preserve">Es de aclarar que en los casos en que sea materialmente imposible el retiro de los vehículos en razón de las condiciones </w:t>
       </w:r>
       <w:r>
         <w:rPr>
@@ -7166,21 +6980,7 @@
         <w:rPr>
           <w:lang w:val="es-419"/>
         </w:rPr>
-        <w:t xml:space="preserve">Es importante tener en cuenta que la labor preventiva de la autoridad de control operativo del </w:t>
-      </w:r>
-      <w:proofErr w:type="gramStart"/>
-      <w:r>
-        <w:rPr>
-          <w:lang w:val="es-419"/>
-        </w:rPr>
-        <w:t>tránsito,</w:t>
-      </w:r>
-      <w:proofErr w:type="gramEnd"/>
-      <w:r>
-        <w:rPr>
-          <w:lang w:val="es-419"/>
-        </w:rPr>
-        <w:t xml:space="preserve"> será explicar a las partes la nueva normatividad ayudarles a tomar sus datos respectivos y proceder a ordenarles retirar los vehículos de la vía como parte del proceso de adaptación de a la norma.</w:t>
+        <w:t>Es importante tener en cuenta que la labor preventiva de la autoridad de control operativo del tránsito, será explicar a las partes la nueva normatividad ayudarles a tomar sus datos respectivos y proceder a ordenarles retirar los vehículos de la vía como parte del proceso de adaptación de a la norma.</w:t>
       </w:r>
     </w:p>
     <w:p>
@@ -14069,13 +13869,13 @@
 </file>
 
 <file path=customXml/itemProps2.xml><?xml version="1.0" encoding="utf-8"?>
-<ds:datastoreItem xmlns:ds="http://schemas.openxmlformats.org/officeDocument/2006/customXml" ds:itemID="{68DC4183-E9B4-47D2-8D3F-4D3E7CFFAC6E}"/>
+<ds:datastoreItem xmlns:ds="http://schemas.openxmlformats.org/officeDocument/2006/customXml" ds:itemID="{AB9AF6DB-FF90-4C9E-837D-587583647369}"/>
 </file>
 
 <file path=customXml/itemProps3.xml><?xml version="1.0" encoding="utf-8"?>
-<ds:datastoreItem xmlns:ds="http://schemas.openxmlformats.org/officeDocument/2006/customXml" ds:itemID="{37C8E588-A0F0-4602-9AF7-D6EFCC68FB70}"/>
+<ds:datastoreItem xmlns:ds="http://schemas.openxmlformats.org/officeDocument/2006/customXml" ds:itemID="{06E5B7BB-2064-473F-A827-0C590046C6AB}"/>
 </file>
 
 <file path=customXml/itemProps4.xml><?xml version="1.0" encoding="utf-8"?>
-<ds:datastoreItem xmlns:ds="http://schemas.openxmlformats.org/officeDocument/2006/customXml" ds:itemID="{185B1FA2-1304-45FA-B1D8-6E446642A208}"/>
+<ds:datastoreItem xmlns:ds="http://schemas.openxmlformats.org/officeDocument/2006/customXml" ds:itemID="{B7630F0B-3873-4EC7-B580-106B755AAC8A}"/>
 </file>
</xml_diff>